<commit_message>
Se modifico el archivo Marlon
</commit_message>
<xml_diff>
--- a/Marlon.docx
+++ b/Marlon.docx
@@ -165,46 +165,13 @@
         <w:t>repositorio</w:t>
       </w:r>
     </w:p>
+    <w:p/>
+    <w:p/>
     <w:p>
       <w:r>
-        <w:drawing>
-          <wp:inline distT="0" distB="0" distL="0" distR="0" wp14:anchorId="4AB5BC68" wp14:editId="271454DC">
-            <wp:extent cx="5612130" cy="1856105"/>
-            <wp:effectExtent l="0" t="0" r="7620" b="0"/>
-            <wp:docPr id="5" name="Imagen 5" descr="Texto&#10;&#10;Descripción generada automáticamente"/>
-            <wp:cNvGraphicFramePr>
-              <a:graphicFrameLocks xmlns:a="http://schemas.openxmlformats.org/drawingml/2006/main" noChangeAspect="1"/>
-            </wp:cNvGraphicFramePr>
-            <a:graphic xmlns:a="http://schemas.openxmlformats.org/drawingml/2006/main">
-              <a:graphicData uri="http://schemas.openxmlformats.org/drawingml/2006/picture">
-                <pic:pic xmlns:pic="http://schemas.openxmlformats.org/drawingml/2006/picture">
-                  <pic:nvPicPr>
-                    <pic:cNvPr id="5" name="Imagen 5" descr="Texto&#10;&#10;Descripción generada automáticamente"/>
-                    <pic:cNvPicPr/>
-                  </pic:nvPicPr>
-                  <pic:blipFill>
-                    <a:blip r:embed="rId7"/>
-                    <a:stretch>
-                      <a:fillRect/>
-                    </a:stretch>
-                  </pic:blipFill>
-                  <pic:spPr>
-                    <a:xfrm>
-                      <a:off x="0" y="0"/>
-                      <a:ext cx="5612130" cy="1856105"/>
-                    </a:xfrm>
-                    <a:prstGeom prst="rect">
-                      <a:avLst/>
-                    </a:prstGeom>
-                  </pic:spPr>
-                </pic:pic>
-              </a:graphicData>
-            </a:graphic>
-          </wp:inline>
-        </w:drawing>
+        <w:t>¿Cómo se ven los archivos individuales en la rama principal después de la fusión?</w:t>
       </w:r>
     </w:p>
-    <w:p/>
     <w:sectPr>
       <w:pgSz w:w="12240" w:h="15840"/>
       <w:pgMar w:top="1417" w:right="1701" w:bottom="1417" w:left="1701" w:header="708" w:footer="708" w:gutter="0"/>

</xml_diff>

<commit_message>
Modificacion de marlon docx
</commit_message>
<xml_diff>
--- a/Marlon.docx
+++ b/Marlon.docx
@@ -9,6 +9,9 @@
     </w:p>
     <w:p>
       <w:r>
+        <w:rPr>
+          <w:noProof/>
+        </w:rPr>
         <w:drawing>
           <wp:inline distT="0" distB="0" distL="0" distR="0" wp14:anchorId="5A22428E" wp14:editId="2C229186">
             <wp:extent cx="5612130" cy="898525"/>
@@ -53,6 +56,9 @@
     </w:p>
     <w:p>
       <w:r>
+        <w:rPr>
+          <w:noProof/>
+        </w:rPr>
         <w:drawing>
           <wp:inline distT="0" distB="0" distL="0" distR="0" wp14:anchorId="2B754EA3" wp14:editId="26DD9561">
             <wp:extent cx="5612130" cy="528320"/>
@@ -104,6 +110,9 @@
     </w:p>
     <w:p>
       <w:r>
+        <w:rPr>
+          <w:noProof/>
+        </w:rPr>
         <w:drawing>
           <wp:inline distT="0" distB="0" distL="0" distR="0" wp14:anchorId="0BDBCA7B" wp14:editId="034B0694">
             <wp:extent cx="5612130" cy="1684020"/>
@@ -144,29 +153,50 @@
     <w:p/>
     <w:p>
       <w:r>
-        <w:t xml:space="preserve">Cada </w:t>
-      </w:r>
-      <w:r>
-        <w:t>miembro</w:t>
-      </w:r>
-      <w:r>
-        <w:t xml:space="preserve"> del equip</w:t>
-      </w:r>
-      <w:r>
-        <w:t xml:space="preserve">o </w:t>
-      </w:r>
-      <w:r>
-        <w:t>actualiza la rama principal del</w:t>
-      </w:r>
-      <w:r>
-        <w:t xml:space="preserve"> </w:t>
-      </w:r>
-      <w:r>
-        <w:t>repositorio</w:t>
+        <w:t>Cada miembro del equipo actualiza la rama principal del repositorio</w:t>
       </w:r>
     </w:p>
     <w:p/>
-    <w:p/>
+    <w:p>
+      <w:r>
+        <w:lastRenderedPageBreak/>
+        <w:drawing>
+          <wp:inline distT="0" distB="0" distL="0" distR="0" wp14:anchorId="3672F51E" wp14:editId="53CF0E9D">
+            <wp:extent cx="5612130" cy="5111750"/>
+            <wp:effectExtent l="0" t="0" r="7620" b="0"/>
+            <wp:docPr id="2" name="Imagen 2" descr="Texto&#10;&#10;Descripción generada automáticamente"/>
+            <wp:cNvGraphicFramePr>
+              <a:graphicFrameLocks xmlns:a="http://schemas.openxmlformats.org/drawingml/2006/main" noChangeAspect="1"/>
+            </wp:cNvGraphicFramePr>
+            <a:graphic xmlns:a="http://schemas.openxmlformats.org/drawingml/2006/main">
+              <a:graphicData uri="http://schemas.openxmlformats.org/drawingml/2006/picture">
+                <pic:pic xmlns:pic="http://schemas.openxmlformats.org/drawingml/2006/picture">
+                  <pic:nvPicPr>
+                    <pic:cNvPr id="2" name="Imagen 2" descr="Texto&#10;&#10;Descripción generada automáticamente"/>
+                    <pic:cNvPicPr/>
+                  </pic:nvPicPr>
+                  <pic:blipFill>
+                    <a:blip r:embed="rId7"/>
+                    <a:stretch>
+                      <a:fillRect/>
+                    </a:stretch>
+                  </pic:blipFill>
+                  <pic:spPr>
+                    <a:xfrm>
+                      <a:off x="0" y="0"/>
+                      <a:ext cx="5612130" cy="5111750"/>
+                    </a:xfrm>
+                    <a:prstGeom prst="rect">
+                      <a:avLst/>
+                    </a:prstGeom>
+                  </pic:spPr>
+                </pic:pic>
+              </a:graphicData>
+            </a:graphic>
+          </wp:inline>
+        </w:drawing>
+      </w:r>
+    </w:p>
     <w:p>
       <w:r>
         <w:t>¿Cómo se ven los archivos individuales en la rama principal después de la fusión?</w:t>

</xml_diff>

<commit_message>
Agregamos contenido a general
</commit_message>
<xml_diff>
--- a/Marlon.docx
+++ b/Marlon.docx
@@ -2,327 +2,7 @@
 <file path=word/document.xml><?xml version="1.0" encoding="utf-8"?>
 <w:document xmlns:wpc="http://schemas.microsoft.com/office/word/2010/wordprocessingCanvas" xmlns:cx="http://schemas.microsoft.com/office/drawing/2014/chartex" xmlns:cx1="http://schemas.microsoft.com/office/drawing/2015/9/8/chartex" xmlns:cx2="http://schemas.microsoft.com/office/drawing/2015/10/21/chartex" xmlns:cx3="http://schemas.microsoft.com/office/drawing/2016/5/9/chartex" xmlns:cx4="http://schemas.microsoft.com/office/drawing/2016/5/10/chartex" xmlns:cx5="http://schemas.microsoft.com/office/drawing/2016/5/11/chartex" xmlns:cx6="http://schemas.microsoft.com/office/drawing/2016/5/12/chartex" xmlns:cx7="http://schemas.microsoft.com/office/drawing/2016/5/13/chartex" xmlns:cx8="http://schemas.microsoft.com/office/drawing/2016/5/14/chartex" xmlns:mc="http://schemas.openxmlformats.org/markup-compatibility/2006" xmlns:aink="http://schemas.microsoft.com/office/drawing/2016/ink" xmlns:am3d="http://schemas.microsoft.com/office/drawing/2017/model3d" xmlns:o="urn:schemas-microsoft-com:office:office" xmlns:oel="http://schemas.microsoft.com/office/2019/extlst" xmlns:r="http://schemas.openxmlformats.org/officeDocument/2006/relationships" xmlns:m="http://schemas.openxmlformats.org/officeDocument/2006/math" xmlns:v="urn:schemas-microsoft-com:vml" xmlns:wp14="http://schemas.microsoft.com/office/word/2010/wordprocessingDrawing" xmlns:wp="http://schemas.openxmlformats.org/drawingml/2006/wordprocessingDrawing" xmlns:w10="urn:schemas-microsoft-com:office:word" xmlns:w="http://schemas.openxmlformats.org/wordprocessingml/2006/main" xmlns:w14="http://schemas.microsoft.com/office/word/2010/wordml" xmlns:w15="http://schemas.microsoft.com/office/word/2012/wordml" xmlns:w16cex="http://schemas.microsoft.com/office/word/2018/wordml/cex" xmlns:w16cid="http://schemas.microsoft.com/office/word/2016/wordml/cid" xmlns:w16="http://schemas.microsoft.com/office/word/2018/wordml" xmlns:w16sdtdh="http://schemas.microsoft.com/office/word/2020/wordml/sdtdatahash" xmlns:w16se="http://schemas.microsoft.com/office/word/2015/wordml/symex" xmlns:wpg="http://schemas.microsoft.com/office/word/2010/wordprocessingGroup" xmlns:wpi="http://schemas.microsoft.com/office/word/2010/wordprocessingInk" xmlns:wne="http://schemas.microsoft.com/office/word/2006/wordml" xmlns:wps="http://schemas.microsoft.com/office/word/2010/wordprocessingShape" mc:Ignorable="w14 w15 w16se w16cid w16 w16cex w16sdtdh wp14">
   <w:body>
-    <w:p>
-      <w:r>
-        <w:t>Cada miembro crea una rama</w:t>
-      </w:r>
-    </w:p>
-    <w:p>
-      <w:r>
-        <w:rPr>
-          <w:noProof/>
-        </w:rPr>
-        <w:drawing>
-          <wp:inline distT="0" distB="0" distL="0" distR="0" wp14:anchorId="5A22428E" wp14:editId="2C229186">
-            <wp:extent cx="5612130" cy="898525"/>
-            <wp:effectExtent l="0" t="0" r="7620" b="0"/>
-            <wp:docPr id="1" name="Imagen 1" descr="Texto&#10;&#10;Descripción generada automáticamente"/>
-            <wp:cNvGraphicFramePr>
-              <a:graphicFrameLocks xmlns:a="http://schemas.openxmlformats.org/drawingml/2006/main" noChangeAspect="1"/>
-            </wp:cNvGraphicFramePr>
-            <a:graphic xmlns:a="http://schemas.openxmlformats.org/drawingml/2006/main">
-              <a:graphicData uri="http://schemas.openxmlformats.org/drawingml/2006/picture">
-                <pic:pic xmlns:pic="http://schemas.openxmlformats.org/drawingml/2006/picture">
-                  <pic:nvPicPr>
-                    <pic:cNvPr id="1" name="Imagen 1" descr="Texto&#10;&#10;Descripción generada automáticamente"/>
-                    <pic:cNvPicPr/>
-                  </pic:nvPicPr>
-                  <pic:blipFill>
-                    <a:blip r:embed="rId4"/>
-                    <a:stretch>
-                      <a:fillRect/>
-                    </a:stretch>
-                  </pic:blipFill>
-                  <pic:spPr>
-                    <a:xfrm>
-                      <a:off x="0" y="0"/>
-                      <a:ext cx="5612130" cy="898525"/>
-                    </a:xfrm>
-                    <a:prstGeom prst="rect">
-                      <a:avLst/>
-                    </a:prstGeom>
-                  </pic:spPr>
-                </pic:pic>
-              </a:graphicData>
-            </a:graphic>
-          </wp:inline>
-        </w:drawing>
-      </w:r>
-    </w:p>
-    <w:p>
-      <w:r>
-        <w:t>Observamos los archivos individuales en la rama principal</w:t>
-      </w:r>
-    </w:p>
-    <w:p>
-      <w:r>
-        <w:rPr>
-          <w:noProof/>
-        </w:rPr>
-        <w:drawing>
-          <wp:inline distT="0" distB="0" distL="0" distR="0" wp14:anchorId="2B754EA3" wp14:editId="26DD9561">
-            <wp:extent cx="5612130" cy="528320"/>
-            <wp:effectExtent l="0" t="0" r="7620" b="5080"/>
-            <wp:docPr id="3" name="Imagen 3"/>
-            <wp:cNvGraphicFramePr>
-              <a:graphicFrameLocks xmlns:a="http://schemas.openxmlformats.org/drawingml/2006/main" noChangeAspect="1"/>
-            </wp:cNvGraphicFramePr>
-            <a:graphic xmlns:a="http://schemas.openxmlformats.org/drawingml/2006/main">
-              <a:graphicData uri="http://schemas.openxmlformats.org/drawingml/2006/picture">
-                <pic:pic xmlns:pic="http://schemas.openxmlformats.org/drawingml/2006/picture">
-                  <pic:nvPicPr>
-                    <pic:cNvPr id="1" name=""/>
-                    <pic:cNvPicPr/>
-                  </pic:nvPicPr>
-                  <pic:blipFill rotWithShape="1">
-                    <a:blip r:embed="rId5"/>
-                    <a:srcRect/>
-                    <a:stretch/>
-                  </pic:blipFill>
-                  <pic:spPr bwMode="auto">
-                    <a:xfrm>
-                      <a:off x="0" y="0"/>
-                      <a:ext cx="5612130" cy="528320"/>
-                    </a:xfrm>
-                    <a:prstGeom prst="rect">
-                      <a:avLst/>
-                    </a:prstGeom>
-                    <a:ln>
-                      <a:noFill/>
-                    </a:ln>
-                    <a:extLst>
-                      <a:ext uri="{53640926-AAD7-44D8-BBD7-CCE9431645EC}">
-                        <a14:shadowObscured xmlns:a14="http://schemas.microsoft.com/office/drawing/2010/main"/>
-                      </a:ext>
-                    </a:extLst>
-                  </pic:spPr>
-                </pic:pic>
-              </a:graphicData>
-            </a:graphic>
-          </wp:inline>
-        </w:drawing>
-      </w:r>
-    </w:p>
-    <w:p>
-      <w:r>
-        <w:t>Observamos el archivo general en la rama principal</w:t>
-      </w:r>
-    </w:p>
-    <w:p>
-      <w:r>
-        <w:rPr>
-          <w:noProof/>
-        </w:rPr>
-        <w:drawing>
-          <wp:inline distT="0" distB="0" distL="0" distR="0" wp14:anchorId="0BDBCA7B" wp14:editId="034B0694">
-            <wp:extent cx="5612130" cy="1684020"/>
-            <wp:effectExtent l="0" t="0" r="7620" b="0"/>
-            <wp:docPr id="4" name="Imagen 4" descr="Interfaz de usuario gráfica, Aplicación, Word&#10;&#10;Descripción generada automáticamente"/>
-            <wp:cNvGraphicFramePr>
-              <a:graphicFrameLocks xmlns:a="http://schemas.openxmlformats.org/drawingml/2006/main" noChangeAspect="1"/>
-            </wp:cNvGraphicFramePr>
-            <a:graphic xmlns:a="http://schemas.openxmlformats.org/drawingml/2006/main">
-              <a:graphicData uri="http://schemas.openxmlformats.org/drawingml/2006/picture">
-                <pic:pic xmlns:pic="http://schemas.openxmlformats.org/drawingml/2006/picture">
-                  <pic:nvPicPr>
-                    <pic:cNvPr id="4" name="Imagen 4" descr="Interfaz de usuario gráfica, Aplicación, Word&#10;&#10;Descripción generada automáticamente"/>
-                    <pic:cNvPicPr/>
-                  </pic:nvPicPr>
-                  <pic:blipFill>
-                    <a:blip r:embed="rId6"/>
-                    <a:stretch>
-                      <a:fillRect/>
-                    </a:stretch>
-                  </pic:blipFill>
-                  <pic:spPr>
-                    <a:xfrm>
-                      <a:off x="0" y="0"/>
-                      <a:ext cx="5612130" cy="1684020"/>
-                    </a:xfrm>
-                    <a:prstGeom prst="rect">
-                      <a:avLst/>
-                    </a:prstGeom>
-                  </pic:spPr>
-                </pic:pic>
-              </a:graphicData>
-            </a:graphic>
-          </wp:inline>
-        </w:drawing>
-      </w:r>
-    </w:p>
     <w:p/>
-    <w:p>
-      <w:r>
-        <w:t>Cada miembro del equipo actualiza la rama principal del repositorio</w:t>
-      </w:r>
-    </w:p>
-    <w:p>
-      <w:r>
-        <w:lastRenderedPageBreak/>
-        <w:drawing>
-          <wp:inline distT="0" distB="0" distL="0" distR="0" wp14:anchorId="4C19AFA4" wp14:editId="286D5E8F">
-            <wp:extent cx="5612130" cy="5108575"/>
-            <wp:effectExtent l="0" t="0" r="7620" b="0"/>
-            <wp:docPr id="5" name="Imagen 5" descr="Texto&#10;&#10;Descripción generada automáticamente"/>
-            <wp:cNvGraphicFramePr>
-              <a:graphicFrameLocks xmlns:a="http://schemas.openxmlformats.org/drawingml/2006/main" noChangeAspect="1"/>
-            </wp:cNvGraphicFramePr>
-            <a:graphic xmlns:a="http://schemas.openxmlformats.org/drawingml/2006/main">
-              <a:graphicData uri="http://schemas.openxmlformats.org/drawingml/2006/picture">
-                <pic:pic xmlns:pic="http://schemas.openxmlformats.org/drawingml/2006/picture">
-                  <pic:nvPicPr>
-                    <pic:cNvPr id="5" name="Imagen 5" descr="Texto&#10;&#10;Descripción generada automáticamente"/>
-                    <pic:cNvPicPr/>
-                  </pic:nvPicPr>
-                  <pic:blipFill>
-                    <a:blip r:embed="rId7"/>
-                    <a:stretch>
-                      <a:fillRect/>
-                    </a:stretch>
-                  </pic:blipFill>
-                  <pic:spPr>
-                    <a:xfrm>
-                      <a:off x="0" y="0"/>
-                      <a:ext cx="5612130" cy="5108575"/>
-                    </a:xfrm>
-                    <a:prstGeom prst="rect">
-                      <a:avLst/>
-                    </a:prstGeom>
-                  </pic:spPr>
-                </pic:pic>
-              </a:graphicData>
-            </a:graphic>
-          </wp:inline>
-        </w:drawing>
-      </w:r>
-    </w:p>
-    <w:p>
-      <w:r>
-        <w:lastRenderedPageBreak/>
-        <w:drawing>
-          <wp:inline distT="0" distB="0" distL="0" distR="0" wp14:anchorId="764708E5" wp14:editId="67B27B88">
-            <wp:extent cx="5612130" cy="3079750"/>
-            <wp:effectExtent l="0" t="0" r="7620" b="6350"/>
-            <wp:docPr id="6" name="Imagen 6" descr="Captura de pantalla de un celular&#10;&#10;Descripción generada automáticamente"/>
-            <wp:cNvGraphicFramePr>
-              <a:graphicFrameLocks xmlns:a="http://schemas.openxmlformats.org/drawingml/2006/main" noChangeAspect="1"/>
-            </wp:cNvGraphicFramePr>
-            <a:graphic xmlns:a="http://schemas.openxmlformats.org/drawingml/2006/main">
-              <a:graphicData uri="http://schemas.openxmlformats.org/drawingml/2006/picture">
-                <pic:pic xmlns:pic="http://schemas.openxmlformats.org/drawingml/2006/picture">
-                  <pic:nvPicPr>
-                    <pic:cNvPr id="6" name="Imagen 6" descr="Captura de pantalla de un celular&#10;&#10;Descripción generada automáticamente"/>
-                    <pic:cNvPicPr/>
-                  </pic:nvPicPr>
-                  <pic:blipFill>
-                    <a:blip r:embed="rId8"/>
-                    <a:stretch>
-                      <a:fillRect/>
-                    </a:stretch>
-                  </pic:blipFill>
-                  <pic:spPr>
-                    <a:xfrm>
-                      <a:off x="0" y="0"/>
-                      <a:ext cx="5612130" cy="3079750"/>
-                    </a:xfrm>
-                    <a:prstGeom prst="rect">
-                      <a:avLst/>
-                    </a:prstGeom>
-                  </pic:spPr>
-                </pic:pic>
-              </a:graphicData>
-            </a:graphic>
-          </wp:inline>
-        </w:drawing>
-      </w:r>
-    </w:p>
-    <w:p>
-      <w:r>
-        <w:rPr>
-          <w:noProof/>
-        </w:rPr>
-        <w:lastRenderedPageBreak/>
-        <w:drawing>
-          <wp:inline distT="0" distB="0" distL="0" distR="0" wp14:anchorId="3672F51E" wp14:editId="53CF0E9D">
-            <wp:extent cx="5612130" cy="5111750"/>
-            <wp:effectExtent l="0" t="0" r="7620" b="0"/>
-            <wp:docPr id="2" name="Imagen 2" descr="Texto&#10;&#10;Descripción generada automáticamente"/>
-            <wp:cNvGraphicFramePr>
-              <a:graphicFrameLocks xmlns:a="http://schemas.openxmlformats.org/drawingml/2006/main" noChangeAspect="1"/>
-            </wp:cNvGraphicFramePr>
-            <a:graphic xmlns:a="http://schemas.openxmlformats.org/drawingml/2006/main">
-              <a:graphicData uri="http://schemas.openxmlformats.org/drawingml/2006/picture">
-                <pic:pic xmlns:pic="http://schemas.openxmlformats.org/drawingml/2006/picture">
-                  <pic:nvPicPr>
-                    <pic:cNvPr id="2" name="Imagen 2" descr="Texto&#10;&#10;Descripción generada automáticamente"/>
-                    <pic:cNvPicPr/>
-                  </pic:nvPicPr>
-                  <pic:blipFill>
-                    <a:blip r:embed="rId9"/>
-                    <a:stretch>
-                      <a:fillRect/>
-                    </a:stretch>
-                  </pic:blipFill>
-                  <pic:spPr>
-                    <a:xfrm>
-                      <a:off x="0" y="0"/>
-                      <a:ext cx="5612130" cy="5111750"/>
-                    </a:xfrm>
-                    <a:prstGeom prst="rect">
-                      <a:avLst/>
-                    </a:prstGeom>
-                  </pic:spPr>
-                </pic:pic>
-              </a:graphicData>
-            </a:graphic>
-          </wp:inline>
-        </w:drawing>
-      </w:r>
-    </w:p>
-    <w:p>
-      <w:r>
-        <w:t>¿Cómo se ven los archivos individuales en la rama principal después de la fusión?</w:t>
-      </w:r>
-    </w:p>
-    <w:p>
-      <w:r>
-        <w:drawing>
-          <wp:inline distT="0" distB="0" distL="0" distR="0" wp14:anchorId="29E4A62F" wp14:editId="58528079">
-            <wp:extent cx="5612130" cy="2368550"/>
-            <wp:effectExtent l="0" t="0" r="7620" b="0"/>
-            <wp:docPr id="7" name="Imagen 7" descr="Captura de pantalla de un celular&#10;&#10;Descripción generada automáticamente"/>
-            <wp:cNvGraphicFramePr>
-              <a:graphicFrameLocks xmlns:a="http://schemas.openxmlformats.org/drawingml/2006/main" noChangeAspect="1"/>
-            </wp:cNvGraphicFramePr>
-            <a:graphic xmlns:a="http://schemas.openxmlformats.org/drawingml/2006/main">
-              <a:graphicData uri="http://schemas.openxmlformats.org/drawingml/2006/picture">
-                <pic:pic xmlns:pic="http://schemas.openxmlformats.org/drawingml/2006/picture">
-                  <pic:nvPicPr>
-                    <pic:cNvPr id="7" name="Imagen 7" descr="Captura de pantalla de un celular&#10;&#10;Descripción generada automáticamente"/>
-                    <pic:cNvPicPr/>
-                  </pic:nvPicPr>
-                  <pic:blipFill>
-                    <a:blip r:embed="rId10"/>
-                    <a:stretch>
-                      <a:fillRect/>
-                    </a:stretch>
-                  </pic:blipFill>
-                  <pic:spPr>
-                    <a:xfrm>
-                      <a:off x="0" y="0"/>
-                      <a:ext cx="5612130" cy="2368550"/>
-                    </a:xfrm>
-                    <a:prstGeom prst="rect">
-                      <a:avLst/>
-                    </a:prstGeom>
-                  </pic:spPr>
-                </pic:pic>
-              </a:graphicData>
-            </a:graphic>
-          </wp:inline>
-        </w:drawing>
-      </w:r>
-    </w:p>
     <w:sectPr>
       <w:pgSz w:w="12240" w:h="15840"/>
       <w:pgMar w:top="1417" w:right="1701" w:bottom="1417" w:left="1701" w:header="708" w:footer="708" w:gutter="0"/>

</xml_diff>

<commit_message>
Revert "Modificacion de marlon docx"
</commit_message>
<xml_diff>
--- a/Marlon.docx
+++ b/Marlon.docx
@@ -156,91 +156,9 @@
         <w:t>Cada miembro del equipo actualiza la rama principal del repositorio</w:t>
       </w:r>
     </w:p>
+    <w:p/>
     <w:p>
       <w:r>
-        <w:lastRenderedPageBreak/>
-        <w:drawing>
-          <wp:inline distT="0" distB="0" distL="0" distR="0" wp14:anchorId="4C19AFA4" wp14:editId="286D5E8F">
-            <wp:extent cx="5612130" cy="5108575"/>
-            <wp:effectExtent l="0" t="0" r="7620" b="0"/>
-            <wp:docPr id="5" name="Imagen 5" descr="Texto&#10;&#10;Descripción generada automáticamente"/>
-            <wp:cNvGraphicFramePr>
-              <a:graphicFrameLocks xmlns:a="http://schemas.openxmlformats.org/drawingml/2006/main" noChangeAspect="1"/>
-            </wp:cNvGraphicFramePr>
-            <a:graphic xmlns:a="http://schemas.openxmlformats.org/drawingml/2006/main">
-              <a:graphicData uri="http://schemas.openxmlformats.org/drawingml/2006/picture">
-                <pic:pic xmlns:pic="http://schemas.openxmlformats.org/drawingml/2006/picture">
-                  <pic:nvPicPr>
-                    <pic:cNvPr id="5" name="Imagen 5" descr="Texto&#10;&#10;Descripción generada automáticamente"/>
-                    <pic:cNvPicPr/>
-                  </pic:nvPicPr>
-                  <pic:blipFill>
-                    <a:blip r:embed="rId7"/>
-                    <a:stretch>
-                      <a:fillRect/>
-                    </a:stretch>
-                  </pic:blipFill>
-                  <pic:spPr>
-                    <a:xfrm>
-                      <a:off x="0" y="0"/>
-                      <a:ext cx="5612130" cy="5108575"/>
-                    </a:xfrm>
-                    <a:prstGeom prst="rect">
-                      <a:avLst/>
-                    </a:prstGeom>
-                  </pic:spPr>
-                </pic:pic>
-              </a:graphicData>
-            </a:graphic>
-          </wp:inline>
-        </w:drawing>
-      </w:r>
-    </w:p>
-    <w:p>
-      <w:r>
-        <w:lastRenderedPageBreak/>
-        <w:drawing>
-          <wp:inline distT="0" distB="0" distL="0" distR="0" wp14:anchorId="764708E5" wp14:editId="67B27B88">
-            <wp:extent cx="5612130" cy="3079750"/>
-            <wp:effectExtent l="0" t="0" r="7620" b="6350"/>
-            <wp:docPr id="6" name="Imagen 6" descr="Captura de pantalla de un celular&#10;&#10;Descripción generada automáticamente"/>
-            <wp:cNvGraphicFramePr>
-              <a:graphicFrameLocks xmlns:a="http://schemas.openxmlformats.org/drawingml/2006/main" noChangeAspect="1"/>
-            </wp:cNvGraphicFramePr>
-            <a:graphic xmlns:a="http://schemas.openxmlformats.org/drawingml/2006/main">
-              <a:graphicData uri="http://schemas.openxmlformats.org/drawingml/2006/picture">
-                <pic:pic xmlns:pic="http://schemas.openxmlformats.org/drawingml/2006/picture">
-                  <pic:nvPicPr>
-                    <pic:cNvPr id="6" name="Imagen 6" descr="Captura de pantalla de un celular&#10;&#10;Descripción generada automáticamente"/>
-                    <pic:cNvPicPr/>
-                  </pic:nvPicPr>
-                  <pic:blipFill>
-                    <a:blip r:embed="rId8"/>
-                    <a:stretch>
-                      <a:fillRect/>
-                    </a:stretch>
-                  </pic:blipFill>
-                  <pic:spPr>
-                    <a:xfrm>
-                      <a:off x="0" y="0"/>
-                      <a:ext cx="5612130" cy="3079750"/>
-                    </a:xfrm>
-                    <a:prstGeom prst="rect">
-                      <a:avLst/>
-                    </a:prstGeom>
-                  </pic:spPr>
-                </pic:pic>
-              </a:graphicData>
-            </a:graphic>
-          </wp:inline>
-        </w:drawing>
-      </w:r>
-    </w:p>
-    <w:p>
-      <w:r>
-        <w:rPr>
-          <w:noProof/>
-        </w:rPr>
         <w:lastRenderedPageBreak/>
         <w:drawing>
           <wp:inline distT="0" distB="0" distL="0" distR="0" wp14:anchorId="3672F51E" wp14:editId="53CF0E9D">
@@ -258,7 +176,7 @@
                     <pic:cNvPicPr/>
                   </pic:nvPicPr>
                   <pic:blipFill>
-                    <a:blip r:embed="rId9"/>
+                    <a:blip r:embed="rId7"/>
                     <a:stretch>
                       <a:fillRect/>
                     </a:stretch>
@@ -282,45 +200,6 @@
     <w:p>
       <w:r>
         <w:t>¿Cómo se ven los archivos individuales en la rama principal después de la fusión?</w:t>
-      </w:r>
-    </w:p>
-    <w:p>
-      <w:r>
-        <w:drawing>
-          <wp:inline distT="0" distB="0" distL="0" distR="0" wp14:anchorId="29E4A62F" wp14:editId="58528079">
-            <wp:extent cx="5612130" cy="2368550"/>
-            <wp:effectExtent l="0" t="0" r="7620" b="0"/>
-            <wp:docPr id="7" name="Imagen 7" descr="Captura de pantalla de un celular&#10;&#10;Descripción generada automáticamente"/>
-            <wp:cNvGraphicFramePr>
-              <a:graphicFrameLocks xmlns:a="http://schemas.openxmlformats.org/drawingml/2006/main" noChangeAspect="1"/>
-            </wp:cNvGraphicFramePr>
-            <a:graphic xmlns:a="http://schemas.openxmlformats.org/drawingml/2006/main">
-              <a:graphicData uri="http://schemas.openxmlformats.org/drawingml/2006/picture">
-                <pic:pic xmlns:pic="http://schemas.openxmlformats.org/drawingml/2006/picture">
-                  <pic:nvPicPr>
-                    <pic:cNvPr id="7" name="Imagen 7" descr="Captura de pantalla de un celular&#10;&#10;Descripción generada automáticamente"/>
-                    <pic:cNvPicPr/>
-                  </pic:nvPicPr>
-                  <pic:blipFill>
-                    <a:blip r:embed="rId10"/>
-                    <a:stretch>
-                      <a:fillRect/>
-                    </a:stretch>
-                  </pic:blipFill>
-                  <pic:spPr>
-                    <a:xfrm>
-                      <a:off x="0" y="0"/>
-                      <a:ext cx="5612130" cy="2368550"/>
-                    </a:xfrm>
-                    <a:prstGeom prst="rect">
-                      <a:avLst/>
-                    </a:prstGeom>
-                  </pic:spPr>
-                </pic:pic>
-              </a:graphicData>
-            </a:graphic>
-          </wp:inline>
-        </w:drawing>
       </w:r>
     </w:p>
     <w:sectPr>

</xml_diff>